<commit_message>
removing and saving applied
</commit_message>
<xml_diff>
--- a/_self/_for_studying/_lab_applying/_NCLab/_create/NgocTrieu_ResearchStatement.docx
+++ b/_self/_for_studying/_lab_applying/_NCLab/_create/NgocTrieu_ResearchStatement.docx
@@ -58,14 +58,56 @@
           <w:rFonts w:ascii="Arial" w:hAnsi="Arial" w:cs="Arial"/>
           <w:lang w:val="en-US"/>
         </w:rPr>
-        <w:t xml:space="preserve">After two years working at FPT Software, I realized that I need to learn and explore advanced technologies, especially in the era of AI. Therefore, I have decided to pursue a higher degree in Korea. I found that the research topics in your lab are very interesting, timely, and valuable for my future career. I am particularly interested in doing research related to edge computing and </w:t>
-      </w:r>
-      <w:r>
-        <w:rPr>
-          <w:rFonts w:ascii="Arial" w:hAnsi="Arial" w:cs="Arial"/>
-          <w:lang w:val="en-US"/>
-        </w:rPr>
-        <w:t>EgdeAI</w:t>
+        <w:t xml:space="preserve">After two years working at FPT Software, I realized that I need to learn and explore advanced technologies, especially in the era of </w:t>
+      </w:r>
+      <w:r>
+        <w:rPr>
+          <w:rFonts w:ascii="Arial" w:hAnsi="Arial" w:cs="Arial"/>
+          <w:lang w:val="en-US"/>
+        </w:rPr>
+        <w:t>Computer</w:t>
+      </w:r>
+      <w:r>
+        <w:rPr>
+          <w:rFonts w:ascii="Arial" w:hAnsi="Arial" w:cs="Arial"/>
+          <w:lang w:val="vi-VN"/>
+        </w:rPr>
+        <w:t xml:space="preserve"> </w:t>
+      </w:r>
+      <w:r>
+        <w:rPr>
+          <w:rFonts w:ascii="Arial" w:hAnsi="Arial" w:cs="Arial"/>
+          <w:lang w:val="en-US"/>
+        </w:rPr>
+        <w:t>Vision</w:t>
+      </w:r>
+      <w:r>
+        <w:rPr>
+          <w:rFonts w:ascii="Arial" w:hAnsi="Arial" w:cs="Arial"/>
+          <w:lang w:val="en-US"/>
+        </w:rPr>
+        <w:t xml:space="preserve">. Therefore, I have decided to pursue a higher degree in Korea. I found that the research topics in your lab are very interesting, timely, and valuable for my future career. I am particularly interested in doing research related to </w:t>
+      </w:r>
+      <w:r>
+        <w:rPr>
+          <w:rFonts w:ascii="Arial" w:hAnsi="Arial" w:cs="Arial"/>
+          <w:lang w:val="en-US"/>
+        </w:rPr>
+        <w:t>Image Processing</w:t>
+      </w:r>
+      <w:r>
+        <w:rPr>
+          <w:rFonts w:ascii="Arial" w:hAnsi="Arial" w:cs="Arial"/>
+          <w:lang w:val="en-US"/>
+        </w:rPr>
+        <w:t xml:space="preserve"> and </w:t>
+      </w:r>
+      <w:r>
+        <w:rPr>
+          <w:rFonts w:ascii="Arial" w:hAnsi="Arial" w:cs="Arial"/>
+          <w:lang w:val="en-US"/>
+        </w:rPr>
+        <w:t>Computer Vision</w:t>
       </w:r>
       <w:r>
         <w:rPr>
@@ -79,35 +121,28 @@
           <w:rFonts w:ascii="Arial" w:hAnsi="Arial" w:cs="Arial"/>
           <w:lang w:val="en-US"/>
         </w:rPr>
-        <w:t>. Specifically, I would like to explore</w:t>
-      </w:r>
-      <w:r>
-        <w:rPr>
-          <w:rFonts w:ascii="Arial" w:hAnsi="Arial" w:cs="Arial"/>
-          <w:lang w:val="en-US"/>
-        </w:rPr>
-        <w:t xml:space="preserve"> two directions as (1)</w:t>
-      </w:r>
-      <w:r>
-        <w:rPr>
-          <w:rFonts w:ascii="Arial" w:hAnsi="Arial" w:cs="Arial"/>
-          <w:lang w:val="en-US"/>
-        </w:rPr>
-        <w:t xml:space="preserve"> training machine learning models at the edge (federated learning) and </w:t>
-      </w:r>
-      <w:r>
-        <w:rPr>
-          <w:rFonts w:ascii="Arial" w:hAnsi="Arial" w:cs="Arial"/>
-          <w:lang w:val="en-US"/>
-        </w:rPr>
-        <w:t xml:space="preserve">(2) </w:t>
-      </w:r>
-      <w:r>
-        <w:rPr>
-          <w:rFonts w:ascii="Arial" w:hAnsi="Arial" w:cs="Arial"/>
-          <w:lang w:val="en-US"/>
-        </w:rPr>
-        <w:t>deploying models at the edge using container orchestration technology. Additionally, I am eager to focus on application-based (experimental) research, where I can implement demo applications for real use-cases.</w:t>
+        <w:t>. Specifically, I would like to</w:t>
+      </w:r>
+      <w:r>
+        <w:rPr>
+          <w:rFonts w:ascii="Arial" w:hAnsi="Arial" w:cs="Arial"/>
+          <w:lang w:val="en-US"/>
+        </w:rPr>
+        <w:t xml:space="preserve"> explore to apply image processing into autonomous system</w:t>
+      </w:r>
+      <w:r>
+        <w:rPr>
+          <w:rFonts w:ascii="Arial" w:hAnsi="Arial" w:cs="Arial"/>
+          <w:lang w:val="en-US"/>
+        </w:rPr>
+        <w:t>.</w:t>
+      </w:r>
+      <w:r>
+        <w:rPr>
+          <w:rFonts w:ascii="Arial" w:hAnsi="Arial" w:cs="Arial"/>
+          <w:lang w:val="en-US"/>
+        </w:rPr>
+        <w:t xml:space="preserve"> Additionally, I am eager to focus on application-based (experimental) research, where I can implement demo applications for real use-cases.</w:t>
       </w:r>
     </w:p>
     <w:p>
@@ -474,16 +509,14 @@
               <w:rPr>
                 <w:rFonts w:ascii="Arial" w:hAnsi="Arial" w:cs="Arial"/>
               </w:rPr>
-              <w:t xml:space="preserve">Study concepts of edge computing and </w:t>
-            </w:r>
-            <w:proofErr w:type="spellStart"/>
-            <w:r>
-              <w:rPr>
-                <w:rFonts w:ascii="Arial" w:hAnsi="Arial" w:cs="Arial"/>
-              </w:rPr>
-              <w:t>EdgeAI</w:t>
-            </w:r>
-            <w:proofErr w:type="spellEnd"/>
+              <w:t>Study concepts of</w:t>
+            </w:r>
+            <w:r>
+              <w:rPr>
+                <w:rFonts w:ascii="Arial" w:hAnsi="Arial" w:cs="Arial"/>
+              </w:rPr>
+              <w:t xml:space="preserve"> image processing and computer vision</w:t>
+            </w:r>
           </w:p>
         </w:tc>
         <w:tc>
@@ -584,35 +617,25 @@
               <w:rPr>
                 <w:rFonts w:ascii="Arial" w:hAnsi="Arial" w:cs="Arial"/>
               </w:rPr>
-              <w:t xml:space="preserve">Get hand-on experiences with open-source tools (Kubernetes, </w:t>
-            </w:r>
-            <w:proofErr w:type="spellStart"/>
-            <w:r>
-              <w:rPr>
-                <w:rFonts w:ascii="Arial" w:hAnsi="Arial" w:cs="Arial"/>
-              </w:rPr>
-              <w:t>KubeEdge</w:t>
-            </w:r>
-            <w:proofErr w:type="spellEnd"/>
-            <w:r>
-              <w:rPr>
-                <w:rFonts w:ascii="Arial" w:hAnsi="Arial" w:cs="Arial"/>
-              </w:rPr>
-              <w:t xml:space="preserve">, Flower, </w:t>
-            </w:r>
-            <w:proofErr w:type="spellStart"/>
-            <w:r>
-              <w:rPr>
-                <w:rFonts w:ascii="Arial" w:hAnsi="Arial" w:cs="Arial"/>
-              </w:rPr>
-              <w:t>Tensorflow</w:t>
-            </w:r>
-            <w:proofErr w:type="spellEnd"/>
-            <w:r>
-              <w:rPr>
-                <w:rFonts w:ascii="Arial" w:hAnsi="Arial" w:cs="Arial"/>
-              </w:rPr>
-              <w:t>)</w:t>
+              <w:t>Get hand-on experiences with open-source</w:t>
+            </w:r>
+            <w:r>
+              <w:rPr>
+                <w:rFonts w:ascii="Arial" w:hAnsi="Arial" w:cs="Arial"/>
+              </w:rPr>
+              <w:t xml:space="preserve"> (OpenCV) </w:t>
+            </w:r>
+            <w:r>
+              <w:rPr>
+                <w:rFonts w:ascii="Arial" w:hAnsi="Arial" w:cs="Arial"/>
+              </w:rPr>
+              <w:t>in</w:t>
+            </w:r>
+            <w:r>
+              <w:rPr>
+                <w:rFonts w:ascii="Arial" w:hAnsi="Arial" w:cs="Arial"/>
+              </w:rPr>
+              <w:t xml:space="preserve"> C/C++ and python</w:t>
             </w:r>
           </w:p>
         </w:tc>

</xml_diff>